<commit_message>
Create backup for failing renv
</commit_message>
<xml_diff>
--- a/Readme.docx
+++ b/Readme.docx
@@ -113,7 +113,7 @@
         <w:pStyle w:val="Date"/>
       </w:pPr>
       <w:r>
-        <w:t xml:space="preserve">2022-03-03</w:t>
+        <w:t xml:space="preserve">2022-03-07</w:t>
       </w:r>
     </w:p>
     <w:sdt>
@@ -477,6 +477,41 @@
         <w:t xml:space="preserve">)</w:t>
       </w:r>
     </w:p>
+    <w:p>
+      <w:pPr>
+        <w:pStyle w:val="FirstParagraph"/>
+      </w:pPr>
+      <w:r>
+        <w:t xml:space="preserve">If the</w:t>
+      </w:r>
+      <w:r>
+        <w:t xml:space="preserve"> </w:t>
+      </w:r>
+      <w:r>
+        <w:rPr>
+          <w:rStyle w:val="VerbatimChar"/>
+        </w:rPr>
+        <w:t xml:space="preserve">renv</w:t>
+      </w:r>
+      <w:r>
+        <w:t xml:space="preserve"> </w:t>
+      </w:r>
+      <w:r>
+        <w:t xml:space="preserve">command fails, you can alternatively install the necessary packages manually by running the R script</w:t>
+      </w:r>
+      <w:r>
+        <w:t xml:space="preserve"> </w:t>
+      </w:r>
+      <w:r>
+        <w:rPr>
+          <w:rStyle w:val="VerbatimChar"/>
+        </w:rPr>
+        <w:t xml:space="preserve">./code/01_packagemanagement.R</w:t>
+      </w:r>
+      <w:r>
+        <w:t xml:space="preserve">.</w:t>
+      </w:r>
+    </w:p>
     <w:bookmarkEnd w:id="23"/>
     <w:bookmarkStart w:id="25" w:name="instructions-to-replicators"/>
     <w:p>
@@ -714,7 +749,7 @@
               <w:jc w:val="left"/>
             </w:pPr>
             <w:r>
-              <w:t xml:space="preserve">./code/06_RTAs.R</w:t>
+              <w:t xml:space="preserve">./code/07_RTAs.R</w:t>
             </w:r>
           </w:p>
         </w:tc>
@@ -834,7 +869,7 @@
               <w:jc w:val="left"/>
             </w:pPr>
             <w:r>
-              <w:t xml:space="preserve">./code/04_TraditionalGravityEstimates.R</w:t>
+              <w:t xml:space="preserve">./code/05_TraditionalGravityEstimates.R</w:t>
             </w:r>
           </w:p>
         </w:tc>
@@ -880,7 +915,7 @@
               <w:jc w:val="left"/>
             </w:pPr>
             <w:r>
-              <w:t xml:space="preserve">./code/04_TraditionalGravityEstimates.R</w:t>
+              <w:t xml:space="preserve">./code/05_TraditionalGravityEstimates.R</w:t>
             </w:r>
           </w:p>
         </w:tc>
@@ -926,7 +961,7 @@
               <w:jc w:val="left"/>
             </w:pPr>
             <w:r>
-              <w:t xml:space="preserve">./code/05_DistancePuzzle.R</w:t>
+              <w:t xml:space="preserve">./code/06_DistancePuzzle.R</w:t>
             </w:r>
           </w:p>
         </w:tc>
@@ -972,7 +1007,7 @@
               <w:jc w:val="left"/>
             </w:pPr>
             <w:r>
-              <w:t xml:space="preserve">./code/05_DistancePuzzle.R</w:t>
+              <w:t xml:space="preserve">./code/06_DistancePuzzle.R</w:t>
             </w:r>
           </w:p>
         </w:tc>
@@ -1018,7 +1053,7 @@
               <w:jc w:val="left"/>
             </w:pPr>
             <w:r>
-              <w:t xml:space="preserve">./code/06_RTAs.R</w:t>
+              <w:t xml:space="preserve">./code/07_RTAs.R</w:t>
             </w:r>
           </w:p>
         </w:tc>
@@ -1064,7 +1099,7 @@
               <w:jc w:val="left"/>
             </w:pPr>
             <w:r>
-              <w:t xml:space="preserve">./code/06_RTAs.R</w:t>
+              <w:t xml:space="preserve">./code/07_RTAs.R</w:t>
             </w:r>
           </w:p>
         </w:tc>

</xml_diff>